<commit_message>
Atualização Diagrama de UC - Realização do UC13 - Storyboard UC13
</commit_message>
<xml_diff>
--- a/Diagrama de Sequencia/Realização dos Casos de Uso do Subsistema.docx
+++ b/Diagrama de Sequencia/Realização dos Casos de Uso do Subsistema.docx
@@ -1,6 +1,6 @@
 
 <file path=word/document.xml><?xml version="1.0" encoding="utf-8"?>
-<w:document xmlns:wpc="http://schemas.microsoft.com/office/word/2010/wordprocessingCanvas" xmlns:cx="http://schemas.microsoft.com/office/drawing/2014/chartex" xmlns:cx1="http://schemas.microsoft.com/office/drawing/2015/9/8/chartex" xmlns:cx2="http://schemas.microsoft.com/office/drawing/2015/10/21/chartex" xmlns:cx3="http://schemas.microsoft.com/office/drawing/2016/5/9/chartex" xmlns:cx4="http://schemas.microsoft.com/office/drawing/2016/5/10/chartex" xmlns:cx5="http://schemas.microsoft.com/office/drawing/2016/5/11/chartex" xmlns:cx6="http://schemas.microsoft.com/office/drawing/2016/5/12/chartex" xmlns:cx7="http://schemas.microsoft.com/office/drawing/2016/5/13/chartex" xmlns:cx8="http://schemas.microsoft.com/office/drawing/2016/5/14/chartex" xmlns:mc="http://schemas.openxmlformats.org/markup-compatibility/2006" xmlns:aink="http://schemas.microsoft.com/office/drawing/2016/ink" xmlns:am3d="http://schemas.microsoft.com/office/drawing/2017/model3d" xmlns:o="urn:schemas-microsoft-com:office:office" xmlns:r="http://schemas.openxmlformats.org/officeDocument/2006/relationships" xmlns:m="http://schemas.openxmlformats.org/officeDocument/2006/math" xmlns:v="urn:schemas-microsoft-com:vml" xmlns:wp14="http://schemas.microsoft.com/office/word/2010/wordprocessingDrawing" xmlns:wp="http://schemas.openxmlformats.org/drawingml/2006/wordprocessingDrawing" xmlns:w10="urn:schemas-microsoft-com:office:word" xmlns:w="http://schemas.openxmlformats.org/wordprocessingml/2006/main" xmlns:w14="http://schemas.microsoft.com/office/word/2010/wordml" xmlns:w15="http://schemas.microsoft.com/office/word/2012/wordml" xmlns:w16cex="http://schemas.microsoft.com/office/word/2018/wordml/cex" xmlns:w16cid="http://schemas.microsoft.com/office/word/2016/wordml/cid" xmlns:w16="http://schemas.microsoft.com/office/word/2018/wordml" xmlns:w16sdtdh="http://schemas.microsoft.com/office/word/2020/wordml/sdtdatahash" xmlns:w16se="http://schemas.microsoft.com/office/word/2015/wordml/symex" xmlns:wpg="http://schemas.microsoft.com/office/word/2010/wordprocessingGroup" xmlns:wpi="http://schemas.microsoft.com/office/word/2010/wordprocessingInk" xmlns:wne="http://schemas.microsoft.com/office/word/2006/wordml" xmlns:wps="http://schemas.microsoft.com/office/word/2010/wordprocessingShape" mc:Ignorable="w14 w15 w16se w16cid w16 w16cex w16sdtdh wp14">
+<w:document xmlns:wpc="http://schemas.microsoft.com/office/word/2010/wordprocessingCanvas" xmlns:cx="http://schemas.microsoft.com/office/drawing/2014/chartex" xmlns:mc="http://schemas.openxmlformats.org/markup-compatibility/2006" xmlns:o="urn:schemas-microsoft-com:office:office" xmlns:r="http://schemas.openxmlformats.org/officeDocument/2006/relationships" xmlns:m="http://schemas.openxmlformats.org/officeDocument/2006/math" xmlns:v="urn:schemas-microsoft-com:vml" xmlns:wp14="http://schemas.microsoft.com/office/word/2010/wordprocessingDrawing" xmlns:wp="http://schemas.openxmlformats.org/drawingml/2006/wordprocessingDrawing" xmlns:w10="urn:schemas-microsoft-com:office:word" xmlns:w="http://schemas.openxmlformats.org/wordprocessingml/2006/main" xmlns:w14="http://schemas.microsoft.com/office/word/2010/wordml" xmlns:w15="http://schemas.microsoft.com/office/word/2012/wordml" xmlns:w16se="http://schemas.microsoft.com/office/word/2015/wordml/symex" xmlns:wpg="http://schemas.microsoft.com/office/word/2010/wordprocessingGroup" xmlns:wpi="http://schemas.microsoft.com/office/word/2010/wordprocessingInk" xmlns:wne="http://schemas.microsoft.com/office/word/2006/wordml" xmlns:wps="http://schemas.microsoft.com/office/word/2010/wordprocessingShape" mc:Ignorable="w14 w15 w16se wp14">
   <w:body>
     <w:p>
       <w:pPr>
@@ -30,31 +30,31 @@
       <w:pPr>
         <w:jc w:val="both"/>
       </w:pPr>
+    </w:p>
+    <w:p>
+      <w:pPr>
+        <w:jc w:val="both"/>
+      </w:pPr>
+    </w:p>
+    <w:p>
+      <w:pPr>
+        <w:jc w:val="both"/>
+      </w:pPr>
+    </w:p>
+    <w:p>
+      <w:pPr>
+        <w:jc w:val="center"/>
+      </w:pPr>
       <w:r>
         <w:rPr>
           <w:noProof/>
+          <w:lang w:eastAsia="pt-BR"/>
         </w:rPr>
         <w:drawing>
-          <wp:anchor distT="0" distB="0" distL="114300" distR="114300" simplePos="0" relativeHeight="251658240" behindDoc="1" locked="0" layoutInCell="1" allowOverlap="1" wp14:anchorId="369F7E0E" wp14:editId="1CAF4B1D">
-            <wp:simplePos x="0" y="0"/>
-            <wp:positionH relativeFrom="margin">
-              <wp:posOffset>891731</wp:posOffset>
-            </wp:positionH>
-            <wp:positionV relativeFrom="paragraph">
-              <wp:posOffset>247007</wp:posOffset>
-            </wp:positionV>
-            <wp:extent cx="3248025" cy="2435860"/>
-            <wp:effectExtent l="0" t="0" r="9525" b="2540"/>
-            <wp:wrapTight wrapText="bothSides">
-              <wp:wrapPolygon edited="0">
-                <wp:start x="0" y="0"/>
-                <wp:lineTo x="0" y="21454"/>
-                <wp:lineTo x="21537" y="21454"/>
-                <wp:lineTo x="21537" y="0"/>
-                <wp:lineTo x="0" y="0"/>
-              </wp:wrapPolygon>
-            </wp:wrapTight>
-            <wp:docPr id="1" name="Imagem 1"/>
+          <wp:inline distT="0" distB="0" distL="0" distR="0" wp14:anchorId="6B0C4A0D" wp14:editId="60562980">
+            <wp:extent cx="1592580" cy="2438400"/>
+            <wp:effectExtent l="0" t="0" r="7620" b="0"/>
+            <wp:docPr id="2" name="Imagem 2" descr="C:\Users\re041584\OneDrive\Documentos\Impacta\Análise e Modelagem de Sistemas\Silpan-AMS\Diagrama de Sequencia\Realização UC03.png"/>
             <wp:cNvGraphicFramePr>
               <a:graphicFrameLocks xmlns:a="http://schemas.openxmlformats.org/drawingml/2006/main" noChangeAspect="1"/>
             </wp:cNvGraphicFramePr>
@@ -62,13 +62,13 @@
               <a:graphicData uri="http://schemas.openxmlformats.org/drawingml/2006/picture">
                 <pic:pic xmlns:pic="http://schemas.openxmlformats.org/drawingml/2006/picture">
                   <pic:nvPicPr>
-                    <pic:cNvPr id="0" name="Picture 1"/>
+                    <pic:cNvPr id="0" name="Picture 1" descr="C:\Users\re041584\OneDrive\Documentos\Impacta\Análise e Modelagem de Sistemas\Silpan-AMS\Diagrama de Sequencia\Realização UC03.png"/>
                     <pic:cNvPicPr>
                       <a:picLocks noChangeAspect="1" noChangeArrowheads="1"/>
                     </pic:cNvPicPr>
                   </pic:nvPicPr>
                   <pic:blipFill>
-                    <a:blip r:embed="rId4">
+                    <a:blip r:embed="rId5">
                       <a:extLst>
                         <a:ext uri="{28A0092B-C50C-407E-A947-70E740481C1C}">
                           <a14:useLocalDpi xmlns:a14="http://schemas.microsoft.com/office/drawing/2010/main" val="0"/>
@@ -83,7 +83,7 @@
                   <pic:spPr bwMode="auto">
                     <a:xfrm>
                       <a:off x="0" y="0"/>
-                      <a:ext cx="3248025" cy="2435860"/>
+                      <a:ext cx="1592580" cy="2438400"/>
                     </a:xfrm>
                     <a:prstGeom prst="rect">
                       <a:avLst/>
@@ -96,7 +96,7 @@
                 </pic:pic>
               </a:graphicData>
             </a:graphic>
-          </wp:anchor>
+          </wp:inline>
         </w:drawing>
       </w:r>
     </w:p>
@@ -112,203 +112,462 @@
     </w:p>
     <w:p>
       <w:pPr>
+        <w:ind w:firstLine="360"/>
+        <w:rPr>
+          <w:b/>
+        </w:rPr>
+      </w:pPr>
+      <w:r>
+        <w:rPr>
+          <w:b/>
+        </w:rPr>
+        <w:t>Realizar pedido</w:t>
+      </w:r>
+    </w:p>
+    <w:p>
+      <w:pPr>
+        <w:pStyle w:val="PargrafodaLista"/>
+        <w:numPr>
+          <w:ilvl w:val="0"/>
+          <w:numId w:val="4"/>
+        </w:numPr>
+      </w:pPr>
+      <w:r>
+        <w:t xml:space="preserve">O caso de uso inicia quando o cliente </w:t>
+      </w:r>
+      <w:r>
+        <w:t>c</w:t>
+      </w:r>
+      <w:r>
+        <w:t>lica no botão efetuar pedido.</w:t>
+      </w:r>
+    </w:p>
+    <w:p>
+      <w:pPr>
+        <w:pStyle w:val="PargrafodaLista"/>
+        <w:numPr>
+          <w:ilvl w:val="0"/>
+          <w:numId w:val="4"/>
+        </w:numPr>
+        <w:rPr>
+          <w:color w:val="FF0000"/>
+        </w:rPr>
+      </w:pPr>
+      <w:r>
+        <w:rPr>
+          <w:color w:val="FF0000"/>
+        </w:rPr>
+        <w:t xml:space="preserve">O sistema redireciona para tela de </w:t>
+      </w:r>
+      <w:proofErr w:type="spellStart"/>
+      <w:r>
+        <w:rPr>
+          <w:color w:val="FF0000"/>
+        </w:rPr>
+        <w:t>login</w:t>
+      </w:r>
+      <w:proofErr w:type="spellEnd"/>
+      <w:r>
+        <w:rPr>
+          <w:color w:val="FF0000"/>
+        </w:rPr>
+        <w:t xml:space="preserve">. </w:t>
+      </w:r>
+    </w:p>
+    <w:p>
+      <w:pPr>
+        <w:pStyle w:val="PargrafodaLista"/>
+        <w:numPr>
+          <w:ilvl w:val="0"/>
+          <w:numId w:val="4"/>
+        </w:numPr>
+        <w:rPr>
+          <w:color w:val="FF0000"/>
+        </w:rPr>
+      </w:pPr>
+      <w:r>
+        <w:rPr>
+          <w:color w:val="FF0000"/>
+        </w:rPr>
+        <w:t>O cliente preenche usuário e senha e clica no botão Entrar.</w:t>
+      </w:r>
+    </w:p>
+    <w:p>
+      <w:pPr>
+        <w:pStyle w:val="PargrafodaLista"/>
+        <w:numPr>
+          <w:ilvl w:val="0"/>
+          <w:numId w:val="4"/>
+        </w:numPr>
+      </w:pPr>
+      <w:r>
+        <w:t xml:space="preserve">O </w:t>
+      </w:r>
+      <w:r>
+        <w:t xml:space="preserve">sistema solicita </w:t>
+      </w:r>
+      <w:r>
+        <w:t>um endereço ao</w:t>
+      </w:r>
+      <w:r>
+        <w:t xml:space="preserve"> </w:t>
+      </w:r>
+      <w:r>
+        <w:t>c</w:t>
+      </w:r>
+      <w:r>
+        <w:t>liente</w:t>
+      </w:r>
+      <w:r>
+        <w:t xml:space="preserve"> para a entrega</w:t>
+      </w:r>
+      <w:r>
+        <w:t>.</w:t>
+      </w:r>
+    </w:p>
+    <w:p>
+      <w:pPr>
+        <w:pStyle w:val="PargrafodaLista"/>
+        <w:numPr>
+          <w:ilvl w:val="0"/>
+          <w:numId w:val="4"/>
+        </w:numPr>
+      </w:pPr>
+      <w:r>
+        <w:t xml:space="preserve">O cliente </w:t>
+      </w:r>
+      <w:r>
+        <w:t>s</w:t>
+      </w:r>
+      <w:r>
+        <w:t>eleciona um endereço</w:t>
+      </w:r>
+    </w:p>
+    <w:p>
+      <w:pPr>
+        <w:pStyle w:val="PargrafodaLista"/>
+        <w:numPr>
+          <w:ilvl w:val="0"/>
+          <w:numId w:val="4"/>
+        </w:numPr>
+      </w:pPr>
+      <w:r>
+        <w:t xml:space="preserve">O sistema </w:t>
+      </w:r>
+      <w:r>
+        <w:t>redireciona</w:t>
+      </w:r>
+      <w:r>
+        <w:t xml:space="preserve"> o cliente para </w:t>
+      </w:r>
+      <w:r>
+        <w:t>realizar o pagamento</w:t>
+      </w:r>
+      <w:r>
+        <w:t xml:space="preserve"> no Mercado Pago</w:t>
+      </w:r>
+      <w:r>
+        <w:t xml:space="preserve"> [SSS00X]</w:t>
+      </w:r>
+      <w:r>
+        <w:t>.</w:t>
+      </w:r>
+    </w:p>
+    <w:p>
+      <w:pPr>
+        <w:pStyle w:val="PargrafodaLista"/>
+        <w:numPr>
+          <w:ilvl w:val="0"/>
+          <w:numId w:val="4"/>
+        </w:numPr>
+      </w:pPr>
+      <w:r>
+        <w:t xml:space="preserve">O cliente </w:t>
+      </w:r>
+      <w:r>
+        <w:t>realiza pagamento</w:t>
+      </w:r>
+      <w:r>
+        <w:t>.</w:t>
+      </w:r>
+    </w:p>
+    <w:p>
+      <w:pPr>
+        <w:pStyle w:val="PargrafodaLista"/>
+        <w:numPr>
+          <w:ilvl w:val="0"/>
+          <w:numId w:val="4"/>
+        </w:numPr>
+      </w:pPr>
+      <w:r>
+        <w:t>O sist</w:t>
+      </w:r>
+      <w:bookmarkStart w:id="0" w:name="_GoBack"/>
+      <w:bookmarkEnd w:id="0"/>
+      <w:r>
+        <w:t xml:space="preserve">ema </w:t>
+      </w:r>
+      <w:r>
+        <w:t>redireciona</w:t>
+      </w:r>
+      <w:r>
+        <w:t xml:space="preserve"> o cliente </w:t>
+      </w:r>
+      <w:r>
+        <w:t>n</w:t>
+      </w:r>
+      <w:r>
+        <w:t xml:space="preserve">ovamente para </w:t>
+      </w:r>
+      <w:r>
+        <w:t xml:space="preserve">o </w:t>
+      </w:r>
+      <w:r>
+        <w:t xml:space="preserve">site da loja e apresenta </w:t>
+      </w:r>
+      <w:r>
+        <w:t xml:space="preserve">a </w:t>
+      </w:r>
+      <w:r>
+        <w:t xml:space="preserve">mensagem: Pedido </w:t>
+      </w:r>
+      <w:r>
+        <w:t>A</w:t>
+      </w:r>
+      <w:r>
+        <w:t>provado</w:t>
+      </w:r>
+      <w:r>
+        <w:t>.</w:t>
+      </w:r>
+    </w:p>
+    <w:p>
+      <w:pPr>
+        <w:pStyle w:val="PargrafodaLista"/>
+        <w:numPr>
+          <w:ilvl w:val="0"/>
+          <w:numId w:val="4"/>
+        </w:numPr>
+      </w:pPr>
+      <w:r>
+        <w:t>O caso de uso se encerra.</w:t>
+      </w:r>
+    </w:p>
+    <w:p>
+      <w:pPr>
         <w:jc w:val="both"/>
       </w:pPr>
     </w:p>
     <w:p>
       <w:pPr>
+        <w:jc w:val="center"/>
+      </w:pPr>
+      <w:r>
+        <w:rPr>
+          <w:noProof/>
+          <w:lang w:eastAsia="pt-BR"/>
+        </w:rPr>
+        <w:lastRenderedPageBreak/>
+        <w:drawing>
+          <wp:inline distT="0" distB="0" distL="0" distR="0" wp14:anchorId="0E54A8E1" wp14:editId="60EFD916">
+            <wp:extent cx="1592580" cy="2537460"/>
+            <wp:effectExtent l="0" t="0" r="7620" b="0"/>
+            <wp:docPr id="3" name="Imagem 3" descr="C:\Users\re041584\OneDrive\Documentos\Impacta\Análise e Modelagem de Sistemas\Silpan-AMS\Diagrama de Sequencia\Realização UC13.png"/>
+            <wp:cNvGraphicFramePr>
+              <a:graphicFrameLocks xmlns:a="http://schemas.openxmlformats.org/drawingml/2006/main" noChangeAspect="1"/>
+            </wp:cNvGraphicFramePr>
+            <a:graphic xmlns:a="http://schemas.openxmlformats.org/drawingml/2006/main">
+              <a:graphicData uri="http://schemas.openxmlformats.org/drawingml/2006/picture">
+                <pic:pic xmlns:pic="http://schemas.openxmlformats.org/drawingml/2006/picture">
+                  <pic:nvPicPr>
+                    <pic:cNvPr id="0" name="Picture 2" descr="C:\Users\re041584\OneDrive\Documentos\Impacta\Análise e Modelagem de Sistemas\Silpan-AMS\Diagrama de Sequencia\Realização UC13.png"/>
+                    <pic:cNvPicPr>
+                      <a:picLocks noChangeAspect="1" noChangeArrowheads="1"/>
+                    </pic:cNvPicPr>
+                  </pic:nvPicPr>
+                  <pic:blipFill>
+                    <a:blip r:embed="rId6">
+                      <a:extLst>
+                        <a:ext uri="{28A0092B-C50C-407E-A947-70E740481C1C}">
+                          <a14:useLocalDpi xmlns:a14="http://schemas.microsoft.com/office/drawing/2010/main" val="0"/>
+                        </a:ext>
+                      </a:extLst>
+                    </a:blip>
+                    <a:srcRect/>
+                    <a:stretch>
+                      <a:fillRect/>
+                    </a:stretch>
+                  </pic:blipFill>
+                  <pic:spPr bwMode="auto">
+                    <a:xfrm>
+                      <a:off x="0" y="0"/>
+                      <a:ext cx="1592580" cy="2537460"/>
+                    </a:xfrm>
+                    <a:prstGeom prst="rect">
+                      <a:avLst/>
+                    </a:prstGeom>
+                    <a:noFill/>
+                    <a:ln>
+                      <a:noFill/>
+                    </a:ln>
+                  </pic:spPr>
+                </pic:pic>
+              </a:graphicData>
+            </a:graphic>
+          </wp:inline>
+        </w:drawing>
+      </w:r>
+    </w:p>
+    <w:p>
+      <w:pPr>
         <w:jc w:val="both"/>
       </w:pPr>
     </w:p>
     <w:p>
       <w:pPr>
-        <w:jc w:val="both"/>
-      </w:pPr>
-    </w:p>
-    <w:p>
-      <w:pPr>
-        <w:jc w:val="both"/>
-      </w:pPr>
-    </w:p>
-    <w:p>
-      <w:pPr>
-        <w:jc w:val="both"/>
-      </w:pPr>
-    </w:p>
-    <w:p>
-      <w:pPr>
-        <w:jc w:val="both"/>
-      </w:pPr>
-    </w:p>
-    <w:p>
-      <w:pPr>
-        <w:jc w:val="both"/>
-      </w:pPr>
-    </w:p>
-    <w:p>
-      <w:pPr>
-        <w:jc w:val="both"/>
-      </w:pPr>
-    </w:p>
-    <w:p>
-      <w:pPr>
-        <w:jc w:val="both"/>
-      </w:pPr>
-      <w:r>
-        <w:t>Realizar pedido</w:t>
-      </w:r>
-    </w:p>
-    <w:p>
-      <w:pPr>
-        <w:jc w:val="both"/>
-      </w:pPr>
-    </w:p>
-    <w:p>
-      <w:pPr>
-        <w:jc w:val="both"/>
-      </w:pPr>
-      <w:r>
-        <w:t xml:space="preserve">1 </w:t>
-      </w:r>
-      <w:r>
-        <w:t xml:space="preserve">- O caso de uso inicia quando o cliente </w:t>
-      </w:r>
-    </w:p>
-    <w:p>
-      <w:pPr>
-        <w:jc w:val="both"/>
-      </w:pPr>
-      <w:r>
-        <w:t>Clicar no botão efetuar pedido.</w:t>
-      </w:r>
-    </w:p>
-    <w:p>
-      <w:pPr>
-        <w:jc w:val="both"/>
-      </w:pPr>
-      <w:r>
-        <w:t xml:space="preserve">2 – O </w:t>
-      </w:r>
-      <w:r>
-        <w:t xml:space="preserve">sistema solicita </w:t>
-      </w:r>
-      <w:r>
-        <w:t>um endereço ao</w:t>
-      </w:r>
-    </w:p>
-    <w:p>
-      <w:pPr>
-        <w:jc w:val="both"/>
-      </w:pPr>
-      <w:r>
-        <w:t>c</w:t>
-      </w:r>
-      <w:r>
-        <w:t>liente</w:t>
-      </w:r>
-      <w:r>
-        <w:t xml:space="preserve"> para a entrega</w:t>
-      </w:r>
-      <w:r>
-        <w:t>.</w:t>
-      </w:r>
-    </w:p>
-    <w:p>
-      <w:pPr>
-        <w:jc w:val="both"/>
-      </w:pPr>
-      <w:r>
-        <w:t xml:space="preserve">3 – O cliente </w:t>
-      </w:r>
-      <w:r>
-        <w:t>s</w:t>
-      </w:r>
-      <w:r>
-        <w:t>eleciona um endereço</w:t>
-      </w:r>
-    </w:p>
-    <w:p>
-      <w:pPr>
-        <w:jc w:val="both"/>
-      </w:pPr>
-      <w:r>
-        <w:t xml:space="preserve">4 – O sistema </w:t>
-      </w:r>
-      <w:r>
-        <w:t xml:space="preserve">redirecionar o cliente para </w:t>
-      </w:r>
-    </w:p>
-    <w:p>
-      <w:pPr>
-        <w:jc w:val="both"/>
-      </w:pPr>
-      <w:r>
-        <w:t>realizar o pagamento</w:t>
-      </w:r>
-      <w:r>
-        <w:t xml:space="preserve"> no Mercado Pago</w:t>
-      </w:r>
-      <w:r>
-        <w:t xml:space="preserve"> [SSS00X]</w:t>
-      </w:r>
-      <w:r>
-        <w:t>.</w:t>
-      </w:r>
-    </w:p>
-    <w:p>
-      <w:pPr>
-        <w:jc w:val="both"/>
-      </w:pPr>
-      <w:r>
-        <w:t xml:space="preserve">5 – O cliente </w:t>
-      </w:r>
-      <w:r>
-        <w:t>realiza pagamento</w:t>
-      </w:r>
-      <w:r>
-        <w:t>.</w:t>
-      </w:r>
-    </w:p>
-    <w:p>
-      <w:pPr>
-        <w:jc w:val="both"/>
-      </w:pPr>
-      <w:r>
-        <w:t xml:space="preserve">6 – O sistema </w:t>
-      </w:r>
-      <w:r>
-        <w:t xml:space="preserve">redirecionar o cliente </w:t>
-      </w:r>
-    </w:p>
-    <w:p>
-      <w:pPr>
-        <w:jc w:val="both"/>
-      </w:pPr>
-      <w:r>
-        <w:t xml:space="preserve">Novamente para site da loja e apresenta </w:t>
-      </w:r>
-    </w:p>
-    <w:p>
-      <w:pPr>
-        <w:jc w:val="both"/>
-      </w:pPr>
-      <w:r>
-        <w:t>mensagem: Pedido aprovado</w:t>
-      </w:r>
-      <w:r>
-        <w:t>.</w:t>
-      </w:r>
-    </w:p>
-    <w:p>
-      <w:pPr>
-        <w:jc w:val="both"/>
-      </w:pPr>
-      <w:r>
-        <w:t>7 – O caso de uso se encerra.</w:t>
-      </w:r>
-    </w:p>
-    <w:p>
-      <w:pPr>
+        <w:ind w:firstLine="360"/>
+        <w:rPr>
+          <w:b/>
+        </w:rPr>
+      </w:pPr>
+      <w:r>
+        <w:rPr>
+          <w:b/>
+        </w:rPr>
+        <w:t>Gerar Orçamento</w:t>
+      </w:r>
+    </w:p>
+    <w:p>
+      <w:pPr>
+        <w:pStyle w:val="PargrafodaLista"/>
+        <w:numPr>
+          <w:ilvl w:val="0"/>
+          <w:numId w:val="5"/>
+        </w:numPr>
+      </w:pPr>
+      <w:r>
+        <w:t xml:space="preserve">O caso de uso inicia quando o cliente </w:t>
+      </w:r>
+      <w:r>
+        <w:t>entra no site.</w:t>
+      </w:r>
+    </w:p>
+    <w:p>
+      <w:pPr>
+        <w:pStyle w:val="PargrafodaLista"/>
+        <w:numPr>
+          <w:ilvl w:val="0"/>
+          <w:numId w:val="5"/>
+        </w:numPr>
+        <w:rPr>
+          <w:color w:val="FF0000"/>
+        </w:rPr>
+      </w:pPr>
+      <w:r>
+        <w:rPr>
+          <w:color w:val="FF0000"/>
+        </w:rPr>
+        <w:t>O sistema exibe os produtos oferecidos.</w:t>
+      </w:r>
+    </w:p>
+    <w:p>
+      <w:pPr>
+        <w:pStyle w:val="PargrafodaLista"/>
+        <w:numPr>
+          <w:ilvl w:val="0"/>
+          <w:numId w:val="5"/>
+        </w:numPr>
+      </w:pPr>
+      <w:r>
+        <w:t xml:space="preserve">O cliente seleciona o produto </w:t>
+      </w:r>
+    </w:p>
+    <w:p>
+      <w:pPr>
+        <w:pStyle w:val="PargrafodaLista"/>
+        <w:numPr>
+          <w:ilvl w:val="0"/>
+          <w:numId w:val="5"/>
+        </w:numPr>
+        <w:rPr>
+          <w:color w:val="FF0000"/>
+        </w:rPr>
+      </w:pPr>
+      <w:r>
+        <w:rPr>
+          <w:color w:val="FF0000"/>
+        </w:rPr>
+        <w:t xml:space="preserve">O sistema exibe a descrição do produto </w:t>
+      </w:r>
+    </w:p>
+    <w:p>
+      <w:pPr>
+        <w:pStyle w:val="PargrafodaLista"/>
+        <w:numPr>
+          <w:ilvl w:val="0"/>
+          <w:numId w:val="5"/>
+        </w:numPr>
+      </w:pPr>
+      <w:r>
+        <w:t xml:space="preserve">O cliente escolhe tamanho e quantidade e clica no botão </w:t>
+      </w:r>
+      <w:r>
+        <w:t xml:space="preserve">Continuar </w:t>
+      </w:r>
+    </w:p>
+    <w:p>
+      <w:pPr>
+        <w:pStyle w:val="PargrafodaLista"/>
+        <w:numPr>
+          <w:ilvl w:val="0"/>
+          <w:numId w:val="5"/>
+        </w:numPr>
+        <w:rPr>
+          <w:color w:val="FF0000"/>
+        </w:rPr>
+      </w:pPr>
+      <w:r>
+        <w:rPr>
+          <w:color w:val="FF0000"/>
+        </w:rPr>
+        <w:t>O sistema exibe o resumo do pedido.</w:t>
+      </w:r>
+    </w:p>
+    <w:p>
+      <w:pPr>
+        <w:pStyle w:val="PargrafodaLista"/>
+        <w:numPr>
+          <w:ilvl w:val="0"/>
+          <w:numId w:val="5"/>
+        </w:numPr>
+      </w:pPr>
+      <w:r>
+        <w:t>O cliente clica no</w:t>
+      </w:r>
+      <w:r>
+        <w:t xml:space="preserve"> botão</w:t>
+      </w:r>
+      <w:r>
+        <w:t xml:space="preserve"> </w:t>
+      </w:r>
+      <w:r>
+        <w:t>Efetuar Pedido.</w:t>
+      </w:r>
+      <w:r>
+        <w:t xml:space="preserve"> </w:t>
+      </w:r>
+    </w:p>
+    <w:p>
+      <w:pPr>
+        <w:pStyle w:val="PargrafodaLista"/>
+      </w:pPr>
+      <w:r>
+        <w:t xml:space="preserve">  </w:t>
+      </w:r>
+    </w:p>
+    <w:p>
+      <w:pPr>
+        <w:pStyle w:val="PargrafodaLista"/>
         <w:jc w:val="both"/>
       </w:pPr>
     </w:p>
@@ -322,8 +581,473 @@
 </w:document>
 </file>
 
+<file path=word/numbering.xml><?xml version="1.0" encoding="utf-8"?>
+<w:numbering xmlns:wpc="http://schemas.microsoft.com/office/word/2010/wordprocessingCanvas" xmlns:cx="http://schemas.microsoft.com/office/drawing/2014/chartex" xmlns:mc="http://schemas.openxmlformats.org/markup-compatibility/2006" xmlns:o="urn:schemas-microsoft-com:office:office" xmlns:r="http://schemas.openxmlformats.org/officeDocument/2006/relationships" xmlns:m="http://schemas.openxmlformats.org/officeDocument/2006/math" xmlns:v="urn:schemas-microsoft-com:vml" xmlns:wp14="http://schemas.microsoft.com/office/word/2010/wordprocessingDrawing" xmlns:wp="http://schemas.openxmlformats.org/drawingml/2006/wordprocessingDrawing" xmlns:w10="urn:schemas-microsoft-com:office:word" xmlns:w="http://schemas.openxmlformats.org/wordprocessingml/2006/main" xmlns:w14="http://schemas.microsoft.com/office/word/2010/wordml" xmlns:w15="http://schemas.microsoft.com/office/word/2012/wordml" xmlns:w16se="http://schemas.microsoft.com/office/word/2015/wordml/symex" xmlns:wpg="http://schemas.microsoft.com/office/word/2010/wordprocessingGroup" xmlns:wpi="http://schemas.microsoft.com/office/word/2010/wordprocessingInk" xmlns:wne="http://schemas.microsoft.com/office/word/2006/wordml" xmlns:wps="http://schemas.microsoft.com/office/word/2010/wordprocessingShape" mc:Ignorable="w14 w15 w16se wp14">
+  <w:abstractNum w:abstractNumId="0" w15:restartNumberingAfterBreak="0">
+    <w:nsid w:val="242B4694"/>
+    <w:multiLevelType w:val="hybridMultilevel"/>
+    <w:tmpl w:val="A5CAA92A"/>
+    <w:lvl w:ilvl="0" w:tplc="400801A0">
+      <w:start w:val="1"/>
+      <w:numFmt w:val="decimal"/>
+      <w:lvlText w:val="%1 -"/>
+      <w:lvlJc w:val="left"/>
+      <w:pPr>
+        <w:ind w:left="720" w:hanging="360"/>
+      </w:pPr>
+      <w:rPr>
+        <w:rFonts w:hint="default"/>
+      </w:rPr>
+    </w:lvl>
+    <w:lvl w:ilvl="1" w:tplc="04160019" w:tentative="1">
+      <w:start w:val="1"/>
+      <w:numFmt w:val="lowerLetter"/>
+      <w:lvlText w:val="%2."/>
+      <w:lvlJc w:val="left"/>
+      <w:pPr>
+        <w:ind w:left="1440" w:hanging="360"/>
+      </w:pPr>
+    </w:lvl>
+    <w:lvl w:ilvl="2" w:tplc="0416001B" w:tentative="1">
+      <w:start w:val="1"/>
+      <w:numFmt w:val="lowerRoman"/>
+      <w:lvlText w:val="%3."/>
+      <w:lvlJc w:val="right"/>
+      <w:pPr>
+        <w:ind w:left="2160" w:hanging="180"/>
+      </w:pPr>
+    </w:lvl>
+    <w:lvl w:ilvl="3" w:tplc="0416000F" w:tentative="1">
+      <w:start w:val="1"/>
+      <w:numFmt w:val="decimal"/>
+      <w:lvlText w:val="%4."/>
+      <w:lvlJc w:val="left"/>
+      <w:pPr>
+        <w:ind w:left="2880" w:hanging="360"/>
+      </w:pPr>
+    </w:lvl>
+    <w:lvl w:ilvl="4" w:tplc="04160019" w:tentative="1">
+      <w:start w:val="1"/>
+      <w:numFmt w:val="lowerLetter"/>
+      <w:lvlText w:val="%5."/>
+      <w:lvlJc w:val="left"/>
+      <w:pPr>
+        <w:ind w:left="3600" w:hanging="360"/>
+      </w:pPr>
+    </w:lvl>
+    <w:lvl w:ilvl="5" w:tplc="0416001B" w:tentative="1">
+      <w:start w:val="1"/>
+      <w:numFmt w:val="lowerRoman"/>
+      <w:lvlText w:val="%6."/>
+      <w:lvlJc w:val="right"/>
+      <w:pPr>
+        <w:ind w:left="4320" w:hanging="180"/>
+      </w:pPr>
+    </w:lvl>
+    <w:lvl w:ilvl="6" w:tplc="0416000F" w:tentative="1">
+      <w:start w:val="1"/>
+      <w:numFmt w:val="decimal"/>
+      <w:lvlText w:val="%7."/>
+      <w:lvlJc w:val="left"/>
+      <w:pPr>
+        <w:ind w:left="5040" w:hanging="360"/>
+      </w:pPr>
+    </w:lvl>
+    <w:lvl w:ilvl="7" w:tplc="04160019" w:tentative="1">
+      <w:start w:val="1"/>
+      <w:numFmt w:val="lowerLetter"/>
+      <w:lvlText w:val="%8."/>
+      <w:lvlJc w:val="left"/>
+      <w:pPr>
+        <w:ind w:left="5760" w:hanging="360"/>
+      </w:pPr>
+    </w:lvl>
+    <w:lvl w:ilvl="8" w:tplc="0416001B" w:tentative="1">
+      <w:start w:val="1"/>
+      <w:numFmt w:val="lowerRoman"/>
+      <w:lvlText w:val="%9."/>
+      <w:lvlJc w:val="right"/>
+      <w:pPr>
+        <w:ind w:left="6480" w:hanging="180"/>
+      </w:pPr>
+    </w:lvl>
+  </w:abstractNum>
+  <w:abstractNum w:abstractNumId="1" w15:restartNumberingAfterBreak="0">
+    <w:nsid w:val="29974946"/>
+    <w:multiLevelType w:val="hybridMultilevel"/>
+    <w:tmpl w:val="9830E8CC"/>
+    <w:lvl w:ilvl="0" w:tplc="400801A0">
+      <w:start w:val="1"/>
+      <w:numFmt w:val="decimal"/>
+      <w:lvlText w:val="%1 -"/>
+      <w:lvlJc w:val="left"/>
+      <w:pPr>
+        <w:ind w:left="720" w:hanging="360"/>
+      </w:pPr>
+      <w:rPr>
+        <w:rFonts w:hint="default"/>
+      </w:rPr>
+    </w:lvl>
+    <w:lvl w:ilvl="1" w:tplc="04160019" w:tentative="1">
+      <w:start w:val="1"/>
+      <w:numFmt w:val="lowerLetter"/>
+      <w:lvlText w:val="%2."/>
+      <w:lvlJc w:val="left"/>
+      <w:pPr>
+        <w:ind w:left="1440" w:hanging="360"/>
+      </w:pPr>
+    </w:lvl>
+    <w:lvl w:ilvl="2" w:tplc="0416001B" w:tentative="1">
+      <w:start w:val="1"/>
+      <w:numFmt w:val="lowerRoman"/>
+      <w:lvlText w:val="%3."/>
+      <w:lvlJc w:val="right"/>
+      <w:pPr>
+        <w:ind w:left="2160" w:hanging="180"/>
+      </w:pPr>
+    </w:lvl>
+    <w:lvl w:ilvl="3" w:tplc="0416000F" w:tentative="1">
+      <w:start w:val="1"/>
+      <w:numFmt w:val="decimal"/>
+      <w:lvlText w:val="%4."/>
+      <w:lvlJc w:val="left"/>
+      <w:pPr>
+        <w:ind w:left="2880" w:hanging="360"/>
+      </w:pPr>
+    </w:lvl>
+    <w:lvl w:ilvl="4" w:tplc="04160019" w:tentative="1">
+      <w:start w:val="1"/>
+      <w:numFmt w:val="lowerLetter"/>
+      <w:lvlText w:val="%5."/>
+      <w:lvlJc w:val="left"/>
+      <w:pPr>
+        <w:ind w:left="3600" w:hanging="360"/>
+      </w:pPr>
+    </w:lvl>
+    <w:lvl w:ilvl="5" w:tplc="0416001B" w:tentative="1">
+      <w:start w:val="1"/>
+      <w:numFmt w:val="lowerRoman"/>
+      <w:lvlText w:val="%6."/>
+      <w:lvlJc w:val="right"/>
+      <w:pPr>
+        <w:ind w:left="4320" w:hanging="180"/>
+      </w:pPr>
+    </w:lvl>
+    <w:lvl w:ilvl="6" w:tplc="0416000F" w:tentative="1">
+      <w:start w:val="1"/>
+      <w:numFmt w:val="decimal"/>
+      <w:lvlText w:val="%7."/>
+      <w:lvlJc w:val="left"/>
+      <w:pPr>
+        <w:ind w:left="5040" w:hanging="360"/>
+      </w:pPr>
+    </w:lvl>
+    <w:lvl w:ilvl="7" w:tplc="04160019" w:tentative="1">
+      <w:start w:val="1"/>
+      <w:numFmt w:val="lowerLetter"/>
+      <w:lvlText w:val="%8."/>
+      <w:lvlJc w:val="left"/>
+      <w:pPr>
+        <w:ind w:left="5760" w:hanging="360"/>
+      </w:pPr>
+    </w:lvl>
+    <w:lvl w:ilvl="8" w:tplc="0416001B" w:tentative="1">
+      <w:start w:val="1"/>
+      <w:numFmt w:val="lowerRoman"/>
+      <w:lvlText w:val="%9."/>
+      <w:lvlJc w:val="right"/>
+      <w:pPr>
+        <w:ind w:left="6480" w:hanging="180"/>
+      </w:pPr>
+    </w:lvl>
+  </w:abstractNum>
+  <w:abstractNum w:abstractNumId="2" w15:restartNumberingAfterBreak="0">
+    <w:nsid w:val="30810226"/>
+    <w:multiLevelType w:val="hybridMultilevel"/>
+    <w:tmpl w:val="5AF02C34"/>
+    <w:lvl w:ilvl="0" w:tplc="400801A0">
+      <w:start w:val="1"/>
+      <w:numFmt w:val="decimal"/>
+      <w:lvlText w:val="%1 -"/>
+      <w:lvlJc w:val="left"/>
+      <w:pPr>
+        <w:ind w:left="720" w:hanging="360"/>
+      </w:pPr>
+      <w:rPr>
+        <w:rFonts w:hint="default"/>
+      </w:rPr>
+    </w:lvl>
+    <w:lvl w:ilvl="1" w:tplc="04160019" w:tentative="1">
+      <w:start w:val="1"/>
+      <w:numFmt w:val="lowerLetter"/>
+      <w:lvlText w:val="%2."/>
+      <w:lvlJc w:val="left"/>
+      <w:pPr>
+        <w:ind w:left="1440" w:hanging="360"/>
+      </w:pPr>
+    </w:lvl>
+    <w:lvl w:ilvl="2" w:tplc="0416001B" w:tentative="1">
+      <w:start w:val="1"/>
+      <w:numFmt w:val="lowerRoman"/>
+      <w:lvlText w:val="%3."/>
+      <w:lvlJc w:val="right"/>
+      <w:pPr>
+        <w:ind w:left="2160" w:hanging="180"/>
+      </w:pPr>
+    </w:lvl>
+    <w:lvl w:ilvl="3" w:tplc="0416000F" w:tentative="1">
+      <w:start w:val="1"/>
+      <w:numFmt w:val="decimal"/>
+      <w:lvlText w:val="%4."/>
+      <w:lvlJc w:val="left"/>
+      <w:pPr>
+        <w:ind w:left="2880" w:hanging="360"/>
+      </w:pPr>
+    </w:lvl>
+    <w:lvl w:ilvl="4" w:tplc="04160019" w:tentative="1">
+      <w:start w:val="1"/>
+      <w:numFmt w:val="lowerLetter"/>
+      <w:lvlText w:val="%5."/>
+      <w:lvlJc w:val="left"/>
+      <w:pPr>
+        <w:ind w:left="3600" w:hanging="360"/>
+      </w:pPr>
+    </w:lvl>
+    <w:lvl w:ilvl="5" w:tplc="0416001B" w:tentative="1">
+      <w:start w:val="1"/>
+      <w:numFmt w:val="lowerRoman"/>
+      <w:lvlText w:val="%6."/>
+      <w:lvlJc w:val="right"/>
+      <w:pPr>
+        <w:ind w:left="4320" w:hanging="180"/>
+      </w:pPr>
+    </w:lvl>
+    <w:lvl w:ilvl="6" w:tplc="0416000F" w:tentative="1">
+      <w:start w:val="1"/>
+      <w:numFmt w:val="decimal"/>
+      <w:lvlText w:val="%7."/>
+      <w:lvlJc w:val="left"/>
+      <w:pPr>
+        <w:ind w:left="5040" w:hanging="360"/>
+      </w:pPr>
+    </w:lvl>
+    <w:lvl w:ilvl="7" w:tplc="04160019" w:tentative="1">
+      <w:start w:val="1"/>
+      <w:numFmt w:val="lowerLetter"/>
+      <w:lvlText w:val="%8."/>
+      <w:lvlJc w:val="left"/>
+      <w:pPr>
+        <w:ind w:left="5760" w:hanging="360"/>
+      </w:pPr>
+    </w:lvl>
+    <w:lvl w:ilvl="8" w:tplc="0416001B" w:tentative="1">
+      <w:start w:val="1"/>
+      <w:numFmt w:val="lowerRoman"/>
+      <w:lvlText w:val="%9."/>
+      <w:lvlJc w:val="right"/>
+      <w:pPr>
+        <w:ind w:left="6480" w:hanging="180"/>
+      </w:pPr>
+    </w:lvl>
+  </w:abstractNum>
+  <w:abstractNum w:abstractNumId="3" w15:restartNumberingAfterBreak="0">
+    <w:nsid w:val="63225267"/>
+    <w:multiLevelType w:val="hybridMultilevel"/>
+    <w:tmpl w:val="13A06588"/>
+    <w:lvl w:ilvl="0" w:tplc="400801A0">
+      <w:start w:val="1"/>
+      <w:numFmt w:val="decimal"/>
+      <w:lvlText w:val="%1 -"/>
+      <w:lvlJc w:val="left"/>
+      <w:pPr>
+        <w:ind w:left="720" w:hanging="360"/>
+      </w:pPr>
+      <w:rPr>
+        <w:rFonts w:hint="default"/>
+      </w:rPr>
+    </w:lvl>
+    <w:lvl w:ilvl="1" w:tplc="04160019" w:tentative="1">
+      <w:start w:val="1"/>
+      <w:numFmt w:val="lowerLetter"/>
+      <w:lvlText w:val="%2."/>
+      <w:lvlJc w:val="left"/>
+      <w:pPr>
+        <w:ind w:left="1440" w:hanging="360"/>
+      </w:pPr>
+    </w:lvl>
+    <w:lvl w:ilvl="2" w:tplc="0416001B" w:tentative="1">
+      <w:start w:val="1"/>
+      <w:numFmt w:val="lowerRoman"/>
+      <w:lvlText w:val="%3."/>
+      <w:lvlJc w:val="right"/>
+      <w:pPr>
+        <w:ind w:left="2160" w:hanging="180"/>
+      </w:pPr>
+    </w:lvl>
+    <w:lvl w:ilvl="3" w:tplc="0416000F" w:tentative="1">
+      <w:start w:val="1"/>
+      <w:numFmt w:val="decimal"/>
+      <w:lvlText w:val="%4."/>
+      <w:lvlJc w:val="left"/>
+      <w:pPr>
+        <w:ind w:left="2880" w:hanging="360"/>
+      </w:pPr>
+    </w:lvl>
+    <w:lvl w:ilvl="4" w:tplc="04160019" w:tentative="1">
+      <w:start w:val="1"/>
+      <w:numFmt w:val="lowerLetter"/>
+      <w:lvlText w:val="%5."/>
+      <w:lvlJc w:val="left"/>
+      <w:pPr>
+        <w:ind w:left="3600" w:hanging="360"/>
+      </w:pPr>
+    </w:lvl>
+    <w:lvl w:ilvl="5" w:tplc="0416001B" w:tentative="1">
+      <w:start w:val="1"/>
+      <w:numFmt w:val="lowerRoman"/>
+      <w:lvlText w:val="%6."/>
+      <w:lvlJc w:val="right"/>
+      <w:pPr>
+        <w:ind w:left="4320" w:hanging="180"/>
+      </w:pPr>
+    </w:lvl>
+    <w:lvl w:ilvl="6" w:tplc="0416000F" w:tentative="1">
+      <w:start w:val="1"/>
+      <w:numFmt w:val="decimal"/>
+      <w:lvlText w:val="%7."/>
+      <w:lvlJc w:val="left"/>
+      <w:pPr>
+        <w:ind w:left="5040" w:hanging="360"/>
+      </w:pPr>
+    </w:lvl>
+    <w:lvl w:ilvl="7" w:tplc="04160019" w:tentative="1">
+      <w:start w:val="1"/>
+      <w:numFmt w:val="lowerLetter"/>
+      <w:lvlText w:val="%8."/>
+      <w:lvlJc w:val="left"/>
+      <w:pPr>
+        <w:ind w:left="5760" w:hanging="360"/>
+      </w:pPr>
+    </w:lvl>
+    <w:lvl w:ilvl="8" w:tplc="0416001B" w:tentative="1">
+      <w:start w:val="1"/>
+      <w:numFmt w:val="lowerRoman"/>
+      <w:lvlText w:val="%9."/>
+      <w:lvlJc w:val="right"/>
+      <w:pPr>
+        <w:ind w:left="6480" w:hanging="180"/>
+      </w:pPr>
+    </w:lvl>
+  </w:abstractNum>
+  <w:abstractNum w:abstractNumId="4" w15:restartNumberingAfterBreak="0">
+    <w:nsid w:val="6F2E04A0"/>
+    <w:multiLevelType w:val="hybridMultilevel"/>
+    <w:tmpl w:val="56A0ACD6"/>
+    <w:lvl w:ilvl="0" w:tplc="400801A0">
+      <w:start w:val="1"/>
+      <w:numFmt w:val="decimal"/>
+      <w:lvlText w:val="%1 -"/>
+      <w:lvlJc w:val="left"/>
+      <w:pPr>
+        <w:ind w:left="720" w:hanging="360"/>
+      </w:pPr>
+      <w:rPr>
+        <w:rFonts w:hint="default"/>
+      </w:rPr>
+    </w:lvl>
+    <w:lvl w:ilvl="1" w:tplc="04160019" w:tentative="1">
+      <w:start w:val="1"/>
+      <w:numFmt w:val="lowerLetter"/>
+      <w:lvlText w:val="%2."/>
+      <w:lvlJc w:val="left"/>
+      <w:pPr>
+        <w:ind w:left="1440" w:hanging="360"/>
+      </w:pPr>
+    </w:lvl>
+    <w:lvl w:ilvl="2" w:tplc="0416001B" w:tentative="1">
+      <w:start w:val="1"/>
+      <w:numFmt w:val="lowerRoman"/>
+      <w:lvlText w:val="%3."/>
+      <w:lvlJc w:val="right"/>
+      <w:pPr>
+        <w:ind w:left="2160" w:hanging="180"/>
+      </w:pPr>
+    </w:lvl>
+    <w:lvl w:ilvl="3" w:tplc="0416000F" w:tentative="1">
+      <w:start w:val="1"/>
+      <w:numFmt w:val="decimal"/>
+      <w:lvlText w:val="%4."/>
+      <w:lvlJc w:val="left"/>
+      <w:pPr>
+        <w:ind w:left="2880" w:hanging="360"/>
+      </w:pPr>
+    </w:lvl>
+    <w:lvl w:ilvl="4" w:tplc="04160019" w:tentative="1">
+      <w:start w:val="1"/>
+      <w:numFmt w:val="lowerLetter"/>
+      <w:lvlText w:val="%5."/>
+      <w:lvlJc w:val="left"/>
+      <w:pPr>
+        <w:ind w:left="3600" w:hanging="360"/>
+      </w:pPr>
+    </w:lvl>
+    <w:lvl w:ilvl="5" w:tplc="0416001B" w:tentative="1">
+      <w:start w:val="1"/>
+      <w:numFmt w:val="lowerRoman"/>
+      <w:lvlText w:val="%6."/>
+      <w:lvlJc w:val="right"/>
+      <w:pPr>
+        <w:ind w:left="4320" w:hanging="180"/>
+      </w:pPr>
+    </w:lvl>
+    <w:lvl w:ilvl="6" w:tplc="0416000F" w:tentative="1">
+      <w:start w:val="1"/>
+      <w:numFmt w:val="decimal"/>
+      <w:lvlText w:val="%7."/>
+      <w:lvlJc w:val="left"/>
+      <w:pPr>
+        <w:ind w:left="5040" w:hanging="360"/>
+      </w:pPr>
+    </w:lvl>
+    <w:lvl w:ilvl="7" w:tplc="04160019" w:tentative="1">
+      <w:start w:val="1"/>
+      <w:numFmt w:val="lowerLetter"/>
+      <w:lvlText w:val="%8."/>
+      <w:lvlJc w:val="left"/>
+      <w:pPr>
+        <w:ind w:left="5760" w:hanging="360"/>
+      </w:pPr>
+    </w:lvl>
+    <w:lvl w:ilvl="8" w:tplc="0416001B" w:tentative="1">
+      <w:start w:val="1"/>
+      <w:numFmt w:val="lowerRoman"/>
+      <w:lvlText w:val="%9."/>
+      <w:lvlJc w:val="right"/>
+      <w:pPr>
+        <w:ind w:left="6480" w:hanging="180"/>
+      </w:pPr>
+    </w:lvl>
+  </w:abstractNum>
+  <w:num w:numId="1">
+    <w:abstractNumId w:val="4"/>
+  </w:num>
+  <w:num w:numId="2">
+    <w:abstractNumId w:val="1"/>
+  </w:num>
+  <w:num w:numId="3">
+    <w:abstractNumId w:val="0"/>
+  </w:num>
+  <w:num w:numId="4">
+    <w:abstractNumId w:val="3"/>
+  </w:num>
+  <w:num w:numId="5">
+    <w:abstractNumId w:val="2"/>
+  </w:num>
+</w:numbering>
+</file>
+
 <file path=word/styles.xml><?xml version="1.0" encoding="utf-8"?>
-<w:styles xmlns:mc="http://schemas.openxmlformats.org/markup-compatibility/2006" xmlns:r="http://schemas.openxmlformats.org/officeDocument/2006/relationships" xmlns:w="http://schemas.openxmlformats.org/wordprocessingml/2006/main" xmlns:w14="http://schemas.microsoft.com/office/word/2010/wordml" xmlns:w15="http://schemas.microsoft.com/office/word/2012/wordml" xmlns:w16cex="http://schemas.microsoft.com/office/word/2018/wordml/cex" xmlns:w16cid="http://schemas.microsoft.com/office/word/2016/wordml/cid" xmlns:w16="http://schemas.microsoft.com/office/word/2018/wordml" xmlns:w16sdtdh="http://schemas.microsoft.com/office/word/2020/wordml/sdtdatahash" xmlns:w16se="http://schemas.microsoft.com/office/word/2015/wordml/symex" mc:Ignorable="w14 w15 w16se w16cid w16 w16cex w16sdtdh">
+<w:styles xmlns:mc="http://schemas.openxmlformats.org/markup-compatibility/2006" xmlns:r="http://schemas.openxmlformats.org/officeDocument/2006/relationships" xmlns:w="http://schemas.openxmlformats.org/wordprocessingml/2006/main" xmlns:w14="http://schemas.microsoft.com/office/word/2010/wordml" xmlns:w15="http://schemas.microsoft.com/office/word/2012/wordml" xmlns:w16se="http://schemas.microsoft.com/office/word/2015/wordml/symex" mc:Ignorable="w14 w15 w16se">
   <w:docDefaults>
     <w:rPrDefault>
       <w:rPr>
@@ -339,7 +1063,7 @@
       </w:pPr>
     </w:pPrDefault>
   </w:docDefaults>
-  <w:latentStyles w:defLockedState="0" w:defUIPriority="99" w:defSemiHidden="0" w:defUnhideWhenUsed="0" w:defQFormat="0" w:count="376">
+  <w:latentStyles w:defLockedState="0" w:defUIPriority="99" w:defSemiHidden="0" w:defUnhideWhenUsed="0" w:defQFormat="0" w:count="371">
     <w:lsdException w:name="Normal" w:uiPriority="0" w:qFormat="1"/>
     <w:lsdException w:name="heading 1" w:uiPriority="9" w:qFormat="1"/>
     <w:lsdException w:name="heading 2" w:semiHidden="1" w:uiPriority="9" w:unhideWhenUsed="1" w:qFormat="1"/>
@@ -711,11 +1435,6 @@
     <w:lsdException w:name="List Table 5 Dark Accent 6" w:uiPriority="50"/>
     <w:lsdException w:name="List Table 6 Colorful Accent 6" w:uiPriority="51"/>
     <w:lsdException w:name="List Table 7 Colorful Accent 6" w:uiPriority="52"/>
-    <w:lsdException w:name="Mention" w:semiHidden="1" w:unhideWhenUsed="1"/>
-    <w:lsdException w:name="Smart Hyperlink" w:semiHidden="1" w:unhideWhenUsed="1"/>
-    <w:lsdException w:name="Hashtag" w:semiHidden="1" w:unhideWhenUsed="1"/>
-    <w:lsdException w:name="Unresolved Mention" w:semiHidden="1" w:unhideWhenUsed="1"/>
-    <w:lsdException w:name="Smart Link" w:semiHidden="1" w:unhideWhenUsed="1"/>
   </w:latentStyles>
   <w:style w:type="paragraph" w:default="1" w:styleId="Normal">
     <w:name w:val="Normal"/>
@@ -747,6 +1466,17 @@
     <w:uiPriority w:val="99"/>
     <w:semiHidden/>
     <w:unhideWhenUsed/>
+  </w:style>
+  <w:style w:type="paragraph" w:styleId="PargrafodaLista">
+    <w:name w:val="List Paragraph"/>
+    <w:basedOn w:val="Normal"/>
+    <w:uiPriority w:val="34"/>
+    <w:qFormat/>
+    <w:rsid w:val="00F17CE8"/>
+    <w:pPr>
+      <w:ind w:left="720"/>
+      <w:contextualSpacing/>
+    </w:pPr>
   </w:style>
 </w:styles>
 </file>

</xml_diff>